<commit_message>
Finished Functional Requirements and updated ergonomics and Work Done files
</commit_message>
<xml_diff>
--- a/Blue_weasel/blueweasel_docs/reports/Work done and issues encountered.docx
+++ b/Blue_weasel/blueweasel_docs/reports/Work done and issues encountered.docx
@@ -596,15 +596,7 @@
         <w:t>Learning of</w:t>
       </w:r>
       <w:r>
-        <w:t xml:space="preserve"> the </w:t>
-      </w:r>
-      <w:proofErr w:type="spellStart"/>
-      <w:r>
-        <w:t>Belote</w:t>
-      </w:r>
-      <w:proofErr w:type="spellEnd"/>
-      <w:r>
-        <w:t xml:space="preserve"> card game which we will implement in our application because of the small number of cards and the fix number of players.</w:t>
+        <w:t xml:space="preserve"> the Belote card game which we will implement in our application because of the small number of cards and the fix number of players.</w:t>
       </w:r>
     </w:p>
     <w:p>
@@ -1147,14 +1139,7 @@
           <w:u w:val="single"/>
         </w:rPr>
         <w:lastRenderedPageBreak/>
-        <w:t xml:space="preserve">November </w:t>
-      </w:r>
-      <w:r>
-        <w:rPr>
-          <w:b/>
-          <w:u w:val="single"/>
-        </w:rPr>
-        <w:t>12</w:t>
+        <w:t>November 12</w:t>
       </w:r>
       <w:r>
         <w:rPr>
@@ -1193,15 +1178,7 @@
         </w:numPr>
       </w:pPr>
       <w:r>
-        <w:t>Writing of an additional part in the Functional Requirements giving more details about the actions involved in a “</w:t>
-      </w:r>
-      <w:proofErr w:type="spellStart"/>
-      <w:r>
-        <w:t>Belote</w:t>
-      </w:r>
-      <w:proofErr w:type="spellEnd"/>
-      <w:r>
-        <w:t>” game using the Blue Weasel application</w:t>
+        <w:t>Writing of an additional part in the Functional Requirements giving more details about the actions involved in a “Belote” game using the Blue Weasel application</w:t>
       </w:r>
     </w:p>
     <w:p>
@@ -1234,14 +1211,7 @@
           <w:b/>
           <w:u w:val="single"/>
         </w:rPr>
-        <w:t>November 1</w:t>
-      </w:r>
-      <w:r>
-        <w:rPr>
-          <w:b/>
-          <w:u w:val="single"/>
-        </w:rPr>
-        <w:t>9</w:t>
+        <w:t>November 19</w:t>
       </w:r>
       <w:r>
         <w:rPr>
@@ -1329,9 +1299,136 @@
           <w:color w:val="C00000"/>
         </w:rPr>
         <w:t>Difficulties to use the C++ methods because they take C++ classes in parameters</w:t>
+      </w:r>
+    </w:p>
+    <w:p>
+      <w:pPr>
+        <w:rPr>
+          <w:b/>
+          <w:u w:val="single"/>
+        </w:rPr>
+      </w:pPr>
+      <w:r>
+        <w:rPr>
+          <w:b/>
+          <w:u w:val="single"/>
+        </w:rPr>
+        <w:t>November 30</w:t>
+      </w:r>
+      <w:r>
+        <w:rPr>
+          <w:b/>
+          <w:u w:val="single"/>
+          <w:vertAlign w:val="superscript"/>
+        </w:rPr>
+        <w:t>th</w:t>
+      </w:r>
+      <w:r>
+        <w:rPr>
+          <w:b/>
+          <w:u w:val="single"/>
+        </w:rPr>
+        <w:t xml:space="preserve"> 2012:</w:t>
+      </w:r>
+    </w:p>
+    <w:p>
+      <w:pPr>
+        <w:pStyle w:val="Paragraphedeliste"/>
+        <w:numPr>
+          <w:ilvl w:val="0"/>
+          <w:numId w:val="1"/>
+        </w:numPr>
+      </w:pPr>
+      <w:r>
+        <w:t>Reading of documentation on Pegodas given by Mrs. Colin’s contact at NXP</w:t>
+      </w:r>
+    </w:p>
+    <w:p>
+      <w:pPr>
+        <w:rPr>
+          <w:b/>
+          <w:u w:val="single"/>
+        </w:rPr>
+      </w:pPr>
+      <w:r>
+        <w:rPr>
+          <w:b/>
+          <w:u w:val="single"/>
+        </w:rPr>
+        <w:t>December</w:t>
+      </w:r>
+      <w:r>
+        <w:rPr>
+          <w:b/>
+          <w:u w:val="single"/>
+        </w:rPr>
+        <w:t xml:space="preserve"> </w:t>
+      </w:r>
+      <w:r>
+        <w:rPr>
+          <w:b/>
+          <w:u w:val="single"/>
+        </w:rPr>
+        <w:t>10</w:t>
+      </w:r>
+      <w:r>
+        <w:rPr>
+          <w:b/>
+          <w:u w:val="single"/>
+          <w:vertAlign w:val="superscript"/>
+        </w:rPr>
+        <w:t>th</w:t>
+      </w:r>
+      <w:r>
+        <w:rPr>
+          <w:b/>
+          <w:u w:val="single"/>
+        </w:rPr>
+        <w:t xml:space="preserve"> 2012:</w:t>
+      </w:r>
+    </w:p>
+    <w:p>
+      <w:pPr>
+        <w:pStyle w:val="Paragraphedeliste"/>
+        <w:numPr>
+          <w:ilvl w:val="0"/>
+          <w:numId w:val="1"/>
+        </w:numPr>
+      </w:pPr>
+      <w:r>
+        <w:t>Putting together the Functional Requirements and the State of the Art to prepare the PowerPoint</w:t>
+      </w:r>
+      <w:r>
+        <w:t xml:space="preserve"> presentation</w:t>
+      </w:r>
+    </w:p>
+    <w:p>
+      <w:pPr>
+        <w:pStyle w:val="Paragraphedeliste"/>
+        <w:numPr>
+          <w:ilvl w:val="0"/>
+          <w:numId w:val="1"/>
+        </w:numPr>
+        <w:rPr>
+          <w:b/>
+        </w:rPr>
+      </w:pPr>
+      <w:r>
+        <w:t>Reh</w:t>
+      </w:r>
+      <w:r>
+        <w:t>earsing before the presentation</w:t>
       </w:r>
       <w:bookmarkStart w:id="0" w:name="_GoBack"/>
       <w:bookmarkEnd w:id="0"/>
+    </w:p>
+    <w:p>
+      <w:pPr>
+        <w:pStyle w:val="Paragraphedeliste"/>
+        <w:rPr>
+          <w:color w:val="C00000"/>
+        </w:rPr>
+      </w:pPr>
     </w:p>
     <w:p>
       <w:pPr>
@@ -1650,6 +1747,7 @@
   <w:style w:type="paragraph" w:default="1" w:styleId="Normal">
     <w:name w:val="Normal"/>
     <w:qFormat/>
+    <w:rsid w:val="0002196A"/>
   </w:style>
   <w:style w:type="character" w:default="1" w:styleId="Policepardfaut">
     <w:name w:val="Default Paragraph Font"/>
@@ -2061,6 +2159,7 @@
   <w:style w:type="paragraph" w:default="1" w:styleId="Normal">
     <w:name w:val="Normal"/>
     <w:qFormat/>
+    <w:rsid w:val="0002196A"/>
   </w:style>
   <w:style w:type="character" w:default="1" w:styleId="Policepardfaut">
     <w:name w:val="Default Paragraph Font"/>

</xml_diff>

<commit_message>
changing the Work done and issues encountered
</commit_message>
<xml_diff>
--- a/Blue_weasel/blueweasel_docs/reports/Work done and issues encountered.docx
+++ b/Blue_weasel/blueweasel_docs/reports/Work done and issues encountered.docx
@@ -1,6 +1,6 @@
 
 <file path=word/document.xml><?xml version="1.0" encoding="utf-8"?>
-<w:document xmlns:wpc="http://schemas.microsoft.com/office/word/2010/wordprocessingCanvas" xmlns:mc="http://schemas.openxmlformats.org/markup-compatibility/2006" xmlns:o="urn:schemas-microsoft-com:office:office" xmlns:r="http://schemas.openxmlformats.org/officeDocument/2006/relationships" xmlns:m="http://schemas.openxmlformats.org/officeDocument/2006/math" xmlns:v="urn:schemas-microsoft-com:vml" xmlns:wp14="http://schemas.microsoft.com/office/word/2010/wordprocessingDrawing" xmlns:wp="http://schemas.openxmlformats.org/drawingml/2006/wordprocessingDrawing" xmlns:w10="urn:schemas-microsoft-com:office:word" xmlns:w="http://schemas.openxmlformats.org/wordprocessingml/2006/main" xmlns:w14="http://schemas.microsoft.com/office/word/2010/wordml" xmlns:wpg="http://schemas.microsoft.com/office/word/2010/wordprocessingGroup" xmlns:wpi="http://schemas.microsoft.com/office/word/2010/wordprocessingInk" xmlns:wne="http://schemas.microsoft.com/office/word/2006/wordml" xmlns:wps="http://schemas.microsoft.com/office/word/2010/wordprocessingShape" mc:Ignorable="w14 wp14">
+<w:document xmlns:ve="http://schemas.openxmlformats.org/markup-compatibility/2006" xmlns:o="urn:schemas-microsoft-com:office:office" xmlns:r="http://schemas.openxmlformats.org/officeDocument/2006/relationships" xmlns:m="http://schemas.openxmlformats.org/officeDocument/2006/math" xmlns:v="urn:schemas-microsoft-com:vml" xmlns:wp="http://schemas.openxmlformats.org/drawingml/2006/wordprocessingDrawing" xmlns:w10="urn:schemas-microsoft-com:office:word" xmlns:w="http://schemas.openxmlformats.org/wordprocessingml/2006/main" xmlns:wne="http://schemas.microsoft.com/office/word/2006/wordml">
   <w:body>
     <w:p>
       <w:pPr>
@@ -320,7 +320,7 @@
       <w:tblPr>
         <w:tblStyle w:val="Tramemoyenne1-Accent1"/>
         <w:tblW w:w="0" w:type="auto"/>
-        <w:tblLook w:val="04A0" w:firstRow="1" w:lastRow="0" w:firstColumn="1" w:lastColumn="0" w:noHBand="0" w:noVBand="1"/>
+        <w:tblLook w:val="04A0"/>
       </w:tblPr>
       <w:tblGrid>
         <w:gridCol w:w="4811"/>
@@ -328,11 +328,11 @@
       </w:tblGrid>
       <w:tr>
         <w:trPr>
-          <w:cnfStyle w:val="100000000000" w:firstRow="1" w:lastRow="0" w:firstColumn="0" w:lastColumn="0" w:oddVBand="0" w:evenVBand="0" w:oddHBand="0" w:evenHBand="0" w:firstRowFirstColumn="0" w:firstRowLastColumn="0" w:lastRowFirstColumn="0" w:lastRowLastColumn="0"/>
+          <w:cnfStyle w:val="100000000000"/>
         </w:trPr>
         <w:tc>
           <w:tcPr>
-            <w:cnfStyle w:val="001000000000" w:firstRow="0" w:lastRow="0" w:firstColumn="1" w:lastColumn="0" w:oddVBand="0" w:evenVBand="0" w:oddHBand="0" w:evenHBand="0" w:firstRowFirstColumn="0" w:firstRowLastColumn="0" w:lastRowFirstColumn="0" w:lastRowLastColumn="0"/>
+            <w:cnfStyle w:val="001000000000"/>
             <w:tcW w:w="4811" w:type="dxa"/>
           </w:tcPr>
           <w:p>
@@ -355,7 +355,7 @@
               <w:pStyle w:val="Paragraphedeliste"/>
               <w:ind w:left="0"/>
               <w:jc w:val="center"/>
-              <w:cnfStyle w:val="100000000000" w:firstRow="1" w:lastRow="0" w:firstColumn="0" w:lastColumn="0" w:oddVBand="0" w:evenVBand="0" w:oddHBand="0" w:evenHBand="0" w:firstRowFirstColumn="0" w:firstRowLastColumn="0" w:lastRowFirstColumn="0" w:lastRowLastColumn="0"/>
+              <w:cnfStyle w:val="100000000000"/>
             </w:pPr>
             <w:r>
               <w:t>Software Serial Number</w:t>
@@ -365,11 +365,11 @@
       </w:tr>
       <w:tr>
         <w:trPr>
-          <w:cnfStyle w:val="000000100000" w:firstRow="0" w:lastRow="0" w:firstColumn="0" w:lastColumn="0" w:oddVBand="0" w:evenVBand="0" w:oddHBand="1" w:evenHBand="0" w:firstRowFirstColumn="0" w:firstRowLastColumn="0" w:lastRowFirstColumn="0" w:lastRowLastColumn="0"/>
+          <w:cnfStyle w:val="000000100000"/>
         </w:trPr>
         <w:tc>
           <w:tcPr>
-            <w:cnfStyle w:val="001000000000" w:firstRow="0" w:lastRow="0" w:firstColumn="1" w:lastColumn="0" w:oddVBand="0" w:evenVBand="0" w:oddHBand="0" w:evenHBand="0" w:firstRowFirstColumn="0" w:firstRowLastColumn="0" w:lastRowFirstColumn="0" w:lastRowLastColumn="0"/>
+            <w:cnfStyle w:val="001000000000"/>
             <w:tcW w:w="4811" w:type="dxa"/>
           </w:tcPr>
           <w:p>
@@ -392,7 +392,7 @@
               <w:pStyle w:val="Paragraphedeliste"/>
               <w:ind w:left="0"/>
               <w:jc w:val="center"/>
-              <w:cnfStyle w:val="000000100000" w:firstRow="0" w:lastRow="0" w:firstColumn="0" w:lastColumn="0" w:oddVBand="0" w:evenVBand="0" w:oddHBand="1" w:evenHBand="0" w:firstRowFirstColumn="0" w:firstRowLastColumn="0" w:lastRowFirstColumn="0" w:lastRowLastColumn="0"/>
+              <w:cnfStyle w:val="000000100000"/>
               <w:rPr>
                 <w:b/>
               </w:rPr>
@@ -414,11 +414,11 @@
       </w:tr>
       <w:tr>
         <w:trPr>
-          <w:cnfStyle w:val="000000010000" w:firstRow="0" w:lastRow="0" w:firstColumn="0" w:lastColumn="0" w:oddVBand="0" w:evenVBand="0" w:oddHBand="0" w:evenHBand="1" w:firstRowFirstColumn="0" w:firstRowLastColumn="0" w:lastRowFirstColumn="0" w:lastRowLastColumn="0"/>
+          <w:cnfStyle w:val="000000010000"/>
         </w:trPr>
         <w:tc>
           <w:tcPr>
-            <w:cnfStyle w:val="001000000000" w:firstRow="0" w:lastRow="0" w:firstColumn="1" w:lastColumn="0" w:oddVBand="0" w:evenVBand="0" w:oddHBand="0" w:evenHBand="0" w:firstRowFirstColumn="0" w:firstRowLastColumn="0" w:lastRowFirstColumn="0" w:lastRowLastColumn="0"/>
+            <w:cnfStyle w:val="001000000000"/>
             <w:tcW w:w="4811" w:type="dxa"/>
           </w:tcPr>
           <w:p>
@@ -441,7 +441,7 @@
               <w:pStyle w:val="Paragraphedeliste"/>
               <w:ind w:left="0"/>
               <w:jc w:val="center"/>
-              <w:cnfStyle w:val="000000010000" w:firstRow="0" w:lastRow="0" w:firstColumn="0" w:lastColumn="0" w:oddVBand="0" w:evenVBand="0" w:oddHBand="0" w:evenHBand="1" w:firstRowFirstColumn="0" w:firstRowLastColumn="0" w:lastRowFirstColumn="0" w:lastRowLastColumn="0"/>
+              <w:cnfStyle w:val="000000010000"/>
               <w:rPr>
                 <w:b/>
               </w:rPr>
@@ -463,11 +463,11 @@
       </w:tr>
       <w:tr>
         <w:trPr>
-          <w:cnfStyle w:val="000000100000" w:firstRow="0" w:lastRow="0" w:firstColumn="0" w:lastColumn="0" w:oddVBand="0" w:evenVBand="0" w:oddHBand="1" w:evenHBand="0" w:firstRowFirstColumn="0" w:firstRowLastColumn="0" w:lastRowFirstColumn="0" w:lastRowLastColumn="0"/>
+          <w:cnfStyle w:val="000000100000"/>
         </w:trPr>
         <w:tc>
           <w:tcPr>
-            <w:cnfStyle w:val="001000000000" w:firstRow="0" w:lastRow="0" w:firstColumn="1" w:lastColumn="0" w:oddVBand="0" w:evenVBand="0" w:oddHBand="0" w:evenHBand="0" w:firstRowFirstColumn="0" w:firstRowLastColumn="0" w:lastRowFirstColumn="0" w:lastRowLastColumn="0"/>
+            <w:cnfStyle w:val="001000000000"/>
             <w:tcW w:w="4811" w:type="dxa"/>
           </w:tcPr>
           <w:p>
@@ -490,7 +490,7 @@
               <w:pStyle w:val="Paragraphedeliste"/>
               <w:ind w:left="0"/>
               <w:jc w:val="center"/>
-              <w:cnfStyle w:val="000000100000" w:firstRow="0" w:lastRow="0" w:firstColumn="0" w:lastColumn="0" w:oddVBand="0" w:evenVBand="0" w:oddHBand="1" w:evenHBand="0" w:firstRowFirstColumn="0" w:firstRowLastColumn="0" w:lastRowFirstColumn="0" w:lastRowLastColumn="0"/>
+              <w:cnfStyle w:val="000000100000"/>
             </w:pPr>
             <w:r>
               <w:rPr>
@@ -515,11 +515,11 @@
       </w:tr>
       <w:tr>
         <w:trPr>
-          <w:cnfStyle w:val="000000010000" w:firstRow="0" w:lastRow="0" w:firstColumn="0" w:lastColumn="0" w:oddVBand="0" w:evenVBand="0" w:oddHBand="0" w:evenHBand="1" w:firstRowFirstColumn="0" w:firstRowLastColumn="0" w:lastRowFirstColumn="0" w:lastRowLastColumn="0"/>
+          <w:cnfStyle w:val="000000010000"/>
         </w:trPr>
         <w:tc>
           <w:tcPr>
-            <w:cnfStyle w:val="001000000000" w:firstRow="0" w:lastRow="0" w:firstColumn="1" w:lastColumn="0" w:oddVBand="0" w:evenVBand="0" w:oddHBand="0" w:evenHBand="0" w:firstRowFirstColumn="0" w:firstRowLastColumn="0" w:lastRowFirstColumn="0" w:lastRowLastColumn="0"/>
+            <w:cnfStyle w:val="001000000000"/>
             <w:tcW w:w="4811" w:type="dxa"/>
           </w:tcPr>
           <w:p>
@@ -542,7 +542,7 @@
               <w:pStyle w:val="Paragraphedeliste"/>
               <w:ind w:left="0"/>
               <w:jc w:val="center"/>
-              <w:cnfStyle w:val="000000010000" w:firstRow="0" w:lastRow="0" w:firstColumn="0" w:lastColumn="0" w:oddVBand="0" w:evenVBand="0" w:oddHBand="0" w:evenHBand="1" w:firstRowFirstColumn="0" w:firstRowLastColumn="0" w:lastRowFirstColumn="0" w:lastRowLastColumn="0"/>
+              <w:cnfStyle w:val="000000010000"/>
             </w:pPr>
             <w:r>
               <w:rPr>
@@ -1290,16 +1290,79 @@
           <w:ilvl w:val="0"/>
           <w:numId w:val="1"/>
         </w:numPr>
+      </w:pPr>
+      <w:r>
         <w:rPr>
           <w:color w:val="C00000"/>
         </w:rPr>
-      </w:pPr>
-      <w:r>
-        <w:rPr>
-          <w:color w:val="C00000"/>
-        </w:rPr>
         <w:t>Difficulties to use the C++ methods because they take C++ classes in parameters</w:t>
       </w:r>
+      <w:r>
+        <w:t xml:space="preserve"> </w:t>
+      </w:r>
+    </w:p>
+    <w:p>
+      <w:pPr>
+        <w:rPr>
+          <w:b/>
+          <w:color w:val="000000" w:themeColor="text1"/>
+          <w:u w:val="single"/>
+        </w:rPr>
+      </w:pPr>
+      <w:r>
+        <w:rPr>
+          <w:b/>
+          <w:u w:val="single"/>
+        </w:rPr>
+        <w:t>November 28</w:t>
+      </w:r>
+      <w:r>
+        <w:rPr>
+          <w:b/>
+          <w:u w:val="single"/>
+          <w:vertAlign w:val="superscript"/>
+        </w:rPr>
+        <w:t>th</w:t>
+      </w:r>
+      <w:r>
+        <w:rPr>
+          <w:b/>
+          <w:u w:val="single"/>
+        </w:rPr>
+        <w:t xml:space="preserve"> 2012:</w:t>
+      </w:r>
+    </w:p>
+    <w:p>
+      <w:pPr>
+        <w:pStyle w:val="Paragraphedeliste"/>
+        <w:numPr>
+          <w:ilvl w:val="0"/>
+          <w:numId w:val="1"/>
+        </w:numPr>
+        <w:rPr>
+          <w:color w:val="000000" w:themeColor="text1"/>
+        </w:rPr>
+      </w:pPr>
+      <w:r>
+        <w:rPr>
+          <w:color w:val="000000" w:themeColor="text1"/>
+        </w:rPr>
+        <w:t xml:space="preserve">Coding monitoring with Sir </w:t>
+      </w:r>
+      <w:proofErr w:type="spellStart"/>
+      <w:r>
+        <w:rPr>
+          <w:color w:val="000000" w:themeColor="text1"/>
+        </w:rPr>
+        <w:t>Lamine</w:t>
+      </w:r>
+      <w:proofErr w:type="spellEnd"/>
+      <w:r>
+        <w:rPr>
+          <w:color w:val="000000" w:themeColor="text1"/>
+        </w:rPr>
+        <w:t xml:space="preserve"> a Visual C++ program using the new Libraries</w:t>
+      </w:r>
     </w:p>
     <w:p>
       <w:pPr>
@@ -1355,21 +1418,7 @@
           <w:b/>
           <w:u w:val="single"/>
         </w:rPr>
-        <w:t>December</w:t>
-      </w:r>
-      <w:r>
-        <w:rPr>
-          <w:b/>
-          <w:u w:val="single"/>
-        </w:rPr>
-        <w:t xml:space="preserve"> </w:t>
-      </w:r>
-      <w:r>
-        <w:rPr>
-          <w:b/>
-          <w:u w:val="single"/>
-        </w:rPr>
-        <w:t>10</w:t>
+        <w:t>December 10</w:t>
       </w:r>
       <w:r>
         <w:rPr>
@@ -1469,7 +1518,7 @@
 </file>
 
 <file path=word/numbering.xml><?xml version="1.0" encoding="utf-8"?>
-<w:numbering xmlns:wpc="http://schemas.microsoft.com/office/word/2010/wordprocessingCanvas" xmlns:mc="http://schemas.openxmlformats.org/markup-compatibility/2006" xmlns:o="urn:schemas-microsoft-com:office:office" xmlns:r="http://schemas.openxmlformats.org/officeDocument/2006/relationships" xmlns:m="http://schemas.openxmlformats.org/officeDocument/2006/math" xmlns:v="urn:schemas-microsoft-com:vml" xmlns:wp14="http://schemas.microsoft.com/office/word/2010/wordprocessingDrawing" xmlns:wp="http://schemas.openxmlformats.org/drawingml/2006/wordprocessingDrawing" xmlns:w10="urn:schemas-microsoft-com:office:word" xmlns:w="http://schemas.openxmlformats.org/wordprocessingml/2006/main" xmlns:w14="http://schemas.microsoft.com/office/word/2010/wordml" xmlns:wpg="http://schemas.microsoft.com/office/word/2010/wordprocessingGroup" xmlns:wpi="http://schemas.microsoft.com/office/word/2010/wordprocessingInk" xmlns:wne="http://schemas.microsoft.com/office/word/2006/wordml" xmlns:wps="http://schemas.microsoft.com/office/word/2010/wordprocessingShape" mc:Ignorable="w14 wp14">
+<w:numbering xmlns:ve="http://schemas.openxmlformats.org/markup-compatibility/2006" xmlns:o="urn:schemas-microsoft-com:office:office" xmlns:r="http://schemas.openxmlformats.org/officeDocument/2006/relationships" xmlns:m="http://schemas.openxmlformats.org/officeDocument/2006/math" xmlns:v="urn:schemas-microsoft-com:vml" xmlns:wp="http://schemas.openxmlformats.org/drawingml/2006/wordprocessingDrawing" xmlns:w10="urn:schemas-microsoft-com:office:word" xmlns:w="http://schemas.openxmlformats.org/wordprocessingml/2006/main" xmlns:wne="http://schemas.microsoft.com/office/word/2006/wordml">
   <w:abstractNum w:abstractNumId="0">
     <w:nsid w:val="5E7D329A"/>
     <w:multiLevelType w:val="hybridMultilevel"/>
@@ -1589,7 +1638,7 @@
 </file>
 
 <file path=word/styles.xml><?xml version="1.0" encoding="utf-8"?>
-<w:styles xmlns:mc="http://schemas.openxmlformats.org/markup-compatibility/2006" xmlns:r="http://schemas.openxmlformats.org/officeDocument/2006/relationships" xmlns:w="http://schemas.openxmlformats.org/wordprocessingml/2006/main" xmlns:w14="http://schemas.microsoft.com/office/word/2010/wordml" mc:Ignorable="w14">
+<w:styles xmlns:r="http://schemas.openxmlformats.org/officeDocument/2006/relationships" xmlns:w="http://schemas.openxmlformats.org/wordprocessingml/2006/main">
   <w:docDefaults>
     <w:rPrDefault>
       <w:rPr>
@@ -1760,6 +1809,7 @@
     <w:uiPriority w:val="99"/>
     <w:semiHidden/>
     <w:unhideWhenUsed/>
+    <w:qFormat/>
     <w:tblPr>
       <w:tblInd w:w="0" w:type="dxa"/>
       <w:tblCellMar>

</xml_diff>